<commit_message>
Added completed lab 6
</commit_message>
<xml_diff>
--- a/Resume/WorkingShawResume.docx
+++ b/Resume/WorkingShawResume.docx
@@ -1523,26 +1523,6 @@
         <w:tab/>
         <w:t>Dates</w:t>
       </w:r>
-    </w:p>
-    <w:p>
-      <w:pPr>
-        <w:pStyle w:val="Normal1"/>
-        <w:numPr>
-          <w:ilvl w:val="0"/>
-          <w:numId w:val="5"/>
-        </w:numPr>
-        <w:spacing w:after="0" w:line="240" w:lineRule="auto"/>
-      </w:pPr>
-    </w:p>
-    <w:p>
-      <w:pPr>
-        <w:pStyle w:val="Normal1"/>
-        <w:numPr>
-          <w:ilvl w:val="0"/>
-          <w:numId w:val="5"/>
-        </w:numPr>
-        <w:spacing w:after="0" w:line="240" w:lineRule="auto"/>
-      </w:pPr>
     </w:p>
     <w:sectPr>
       <w:headerReference w:type="even" r:id="rId9"/>

</xml_diff>